<commit_message>
Text file about divising POLYGON
</commit_message>
<xml_diff>
--- a/Ani_Saghatelyan/Homework/Polygon Triangle.docx
+++ b/Ani_Saghatelyan/Homework/Polygon Triangle.docx
@@ -6,51 +6,6 @@
       <w:pPr>
         <w:pStyle w:val="Normal"/>
         <w:jc w:val="center"/>
-        <w:rPr>
-          <w:rFonts w:ascii="Sylfaen" w:hAnsi="Sylfaen"/>
-          <w:sz w:val="32"/>
-          <w:szCs w:val="32"/>
-          <w:lang w:val="en-US"/>
-        </w:rPr>
-      </w:pPr>
-      <w:r>
-        <w:rPr>
-          <w:rFonts w:ascii="Sylfaen" w:hAnsi="Sylfaen"/>
-          <w:sz w:val="32"/>
-          <w:szCs w:val="32"/>
-          <w:lang w:val="en-US"/>
-        </w:rPr>
-        <w:t>Բազմանկյան տրոհումը եռանկյունների</w:t>
-      </w:r>
-    </w:p>
-    <w:p>
-      <w:pPr>
-        <w:pStyle w:val="Normal"/>
-        <w:jc w:val="center"/>
-        <w:rPr>
-          <w:rFonts w:ascii="Sylfaen" w:hAnsi="Sylfaen"/>
-          <w:sz w:val="32"/>
-          <w:szCs w:val="32"/>
-          <w:lang w:val="en-US"/>
-        </w:rPr>
-      </w:pPr>
-      <w:r>
-        <w:rPr>
-          <w:rFonts w:ascii="Sylfaen" w:hAnsi="Sylfaen"/>
-          <w:sz w:val="32"/>
-          <w:szCs w:val="32"/>
-          <w:lang w:val="en-US"/>
-        </w:rPr>
-      </w:r>
-    </w:p>
-    <w:p>
-      <w:pPr>
-        <w:pStyle w:val="ListParagraph"/>
-        <w:numPr>
-          <w:ilvl w:val="0"/>
-          <w:numId w:val="1"/>
-        </w:numPr>
-        <w:jc w:val="both"/>
         <w:rPr>
           <w:rFonts w:ascii="Sylfaen" w:hAnsi="Sylfaen"/>
           <w:sz w:val="32"/>
@@ -74,7 +29,52 @@
           <w:szCs w:val="32"/>
           <w:lang w:val="en-US"/>
         </w:rPr>
-        <w:t>Ներմուծում ենք բազմանկյան n հատ գագաթների կոորդինատները և պահում զանգվածում  XandY[i][j]  i=1..2, j=1...n:</w:t>
+        <w:t>Բազմանկյան տրոհումը եռանկյունների</w:t>
+      </w:r>
+    </w:p>
+    <w:p>
+      <w:pPr>
+        <w:pStyle w:val="Normal"/>
+        <w:jc w:val="center"/>
+        <w:rPr>
+          <w:rFonts w:ascii="Sylfaen" w:hAnsi="Sylfaen"/>
+          <w:sz w:val="32"/>
+          <w:szCs w:val="32"/>
+          <w:lang w:val="en-US"/>
+        </w:rPr>
+      </w:pPr>
+      <w:r>
+        <w:rPr>
+          <w:rFonts w:ascii="Sylfaen" w:hAnsi="Sylfaen"/>
+          <w:sz w:val="32"/>
+          <w:szCs w:val="32"/>
+          <w:lang w:val="en-US"/>
+        </w:rPr>
+      </w:r>
+    </w:p>
+    <w:p>
+      <w:pPr>
+        <w:pStyle w:val="ListParagraph"/>
+        <w:numPr>
+          <w:ilvl w:val="0"/>
+          <w:numId w:val="1"/>
+        </w:numPr>
+        <w:jc w:val="both"/>
+        <w:rPr>
+          <w:rFonts w:ascii="Sylfaen" w:hAnsi="Sylfaen"/>
+          <w:sz w:val="32"/>
+          <w:szCs w:val="32"/>
+          <w:lang w:val="en-US"/>
+        </w:rPr>
+      </w:pPr>
+      <w:r>
+        <w:rPr>
+          <w:rFonts w:ascii="Sylfaen" w:hAnsi="Sylfaen"/>
+          <w:sz w:val="32"/>
+          <w:szCs w:val="32"/>
+          <w:lang w:val="en-US"/>
+        </w:rPr>
+        <w:t>Ներմուծում ենք բազմանկյան n հատ գագաթների կոորդինատները և պահում զանգվածում  XandY[i][j]  i=1..2, j=1...n.</w:t>
       </w:r>
     </w:p>
     <w:p>

</xml_diff>